<commit_message>
Aktualizacja instrukcji obsługi aplikacji
</commit_message>
<xml_diff>
--- a/doc/Embrace Your Life - instrukcja obsługi aplikacji.docx
+++ b/doc/Embrace Your Life - instrukcja obsługi aplikacji.docx
@@ -175,22 +175,22 @@
         </w:rPr>
         <w:lastRenderedPageBreak/>
         <w:drawing>
-          <wp:anchor distT="0" distB="0" distL="114300" distR="114300" simplePos="0" relativeHeight="251658240" behindDoc="1" locked="0" layoutInCell="1" allowOverlap="1" wp14:anchorId="6A06CB4F" wp14:editId="7E7DB8A3">
+          <wp:anchor distT="0" distB="0" distL="114300" distR="114300" simplePos="0" relativeHeight="251672576" behindDoc="1" locked="0" layoutInCell="1" allowOverlap="1" wp14:anchorId="05F4CB76" wp14:editId="695ED906">
             <wp:simplePos x="0" y="0"/>
             <wp:positionH relativeFrom="column">
-              <wp:posOffset>3647440</wp:posOffset>
+              <wp:posOffset>3780155</wp:posOffset>
             </wp:positionH>
             <wp:positionV relativeFrom="paragraph">
-              <wp:posOffset>0</wp:posOffset>
+              <wp:posOffset>3175</wp:posOffset>
             </wp:positionV>
-            <wp:extent cx="2211070" cy="4554220"/>
-            <wp:effectExtent l="0" t="0" r="0" b="0"/>
+            <wp:extent cx="2639060" cy="5486400"/>
+            <wp:effectExtent l="0" t="0" r="8890" b="0"/>
             <wp:wrapTight wrapText="bothSides">
               <wp:wrapPolygon edited="0">
                 <wp:start x="0" y="0"/>
-                <wp:lineTo x="0" y="21504"/>
-                <wp:lineTo x="21401" y="21504"/>
-                <wp:lineTo x="21401" y="0"/>
+                <wp:lineTo x="0" y="21525"/>
+                <wp:lineTo x="21517" y="21525"/>
+                <wp:lineTo x="21517" y="0"/>
                 <wp:lineTo x="0" y="0"/>
               </wp:wrapPolygon>
             </wp:wrapTight>
@@ -220,7 +220,7 @@
                   <pic:spPr>
                     <a:xfrm>
                       <a:off x="0" y="0"/>
-                      <a:ext cx="2211070" cy="4554220"/>
+                      <a:ext cx="2639060" cy="5486400"/>
                     </a:xfrm>
                     <a:prstGeom prst="rect">
                       <a:avLst/>
@@ -256,30 +256,31 @@
       </w:pPr>
       <w:r>
         <w:rPr>
-          <w:sz w:val="40"/>
-          <w:szCs w:val="40"/>
+          <w:b/>
+          <w:bCs/>
+          <w:noProof/>
         </w:rPr>
         <w:drawing>
-          <wp:anchor distT="0" distB="0" distL="114300" distR="114300" simplePos="0" relativeHeight="251659264" behindDoc="1" locked="0" layoutInCell="1" allowOverlap="1" wp14:anchorId="27077B57" wp14:editId="41B25C32">
+          <wp:anchor distT="0" distB="0" distL="114300" distR="114300" simplePos="0" relativeHeight="251671552" behindDoc="1" locked="0" layoutInCell="1" allowOverlap="1" wp14:anchorId="301A7732" wp14:editId="2A348237">
             <wp:simplePos x="0" y="0"/>
             <wp:positionH relativeFrom="column">
-              <wp:posOffset>-385445</wp:posOffset>
+              <wp:posOffset>-486773</wp:posOffset>
             </wp:positionH>
             <wp:positionV relativeFrom="paragraph">
-              <wp:posOffset>3538855</wp:posOffset>
+              <wp:posOffset>2969622</wp:posOffset>
             </wp:positionV>
-            <wp:extent cx="2381250" cy="4904740"/>
-            <wp:effectExtent l="0" t="0" r="0" b="0"/>
+            <wp:extent cx="2522220" cy="5196840"/>
+            <wp:effectExtent l="0" t="0" r="0" b="3810"/>
             <wp:wrapTight wrapText="bothSides">
               <wp:wrapPolygon edited="0">
                 <wp:start x="0" y="0"/>
-                <wp:lineTo x="0" y="21477"/>
-                <wp:lineTo x="21427" y="21477"/>
-                <wp:lineTo x="21427" y="0"/>
+                <wp:lineTo x="0" y="21537"/>
+                <wp:lineTo x="21372" y="21537"/>
+                <wp:lineTo x="21372" y="0"/>
                 <wp:lineTo x="0" y="0"/>
               </wp:wrapPolygon>
             </wp:wrapTight>
-            <wp:docPr id="2" name="Obraz 2"/>
+            <wp:docPr id="14" name="Obraz 14"/>
             <wp:cNvGraphicFramePr>
               <a:graphicFrameLocks xmlns:a="http://schemas.openxmlformats.org/drawingml/2006/main" noChangeAspect="1"/>
             </wp:cNvGraphicFramePr>
@@ -305,7 +306,7 @@
                   <pic:spPr>
                     <a:xfrm>
                       <a:off x="0" y="0"/>
-                      <a:ext cx="2381250" cy="4904740"/>
+                      <a:ext cx="2522220" cy="5196840"/>
                     </a:xfrm>
                     <a:prstGeom prst="rect">
                       <a:avLst/>
@@ -330,36 +331,71 @@
         </w:rPr>
         <w:t>Aplikacja po uruchomieniu wyświetla ekran startowy. Aby wejść do menu aplikacji należy skorzystać z gestu przesunięcia palcem od lewej krawędzi ekranu w prawo. Naszym oczom ukaże się menu kontekstowe, które pozwoli nam na korzystanie z wielu możliwości jakie oferuje nam aplikacja</w:t>
       </w:r>
-    </w:p>
-    <w:p>
-      <w:pPr>
-        <w:rPr>
-          <w:sz w:val="40"/>
-          <w:szCs w:val="40"/>
-        </w:rPr>
-      </w:pPr>
-    </w:p>
-    <w:p>
-      <w:pPr>
-        <w:rPr>
-          <w:sz w:val="40"/>
-          <w:szCs w:val="40"/>
-        </w:rPr>
-      </w:pPr>
-    </w:p>
-    <w:p>
-      <w:pPr>
-        <w:rPr>
-          <w:sz w:val="40"/>
-          <w:szCs w:val="40"/>
-        </w:rPr>
-      </w:pPr>
-      <w:r>
-        <w:rPr>
-          <w:sz w:val="40"/>
-          <w:szCs w:val="40"/>
-        </w:rPr>
-        <w:t>Dostępnych jest pięć opcji:</w:t>
+      <w:r>
+        <w:rPr>
+          <w:sz w:val="40"/>
+          <w:szCs w:val="40"/>
+        </w:rPr>
+        <w:t>.</w:t>
+      </w:r>
+    </w:p>
+    <w:p>
+      <w:pPr>
+        <w:rPr>
+          <w:sz w:val="40"/>
+          <w:szCs w:val="40"/>
+        </w:rPr>
+      </w:pPr>
+    </w:p>
+    <w:p>
+      <w:pPr>
+        <w:rPr>
+          <w:sz w:val="40"/>
+          <w:szCs w:val="40"/>
+        </w:rPr>
+      </w:pPr>
+    </w:p>
+    <w:p>
+      <w:pPr>
+        <w:rPr>
+          <w:sz w:val="40"/>
+          <w:szCs w:val="40"/>
+        </w:rPr>
+      </w:pPr>
+      <w:r>
+        <w:rPr>
+          <w:sz w:val="40"/>
+          <w:szCs w:val="40"/>
+        </w:rPr>
+        <w:t>Dostępn</w:t>
+      </w:r>
+      <w:r>
+        <w:rPr>
+          <w:sz w:val="40"/>
+          <w:szCs w:val="40"/>
+        </w:rPr>
+        <w:t xml:space="preserve">e są trzy </w:t>
+      </w:r>
+      <w:r>
+        <w:rPr>
+          <w:sz w:val="40"/>
+          <w:szCs w:val="40"/>
+        </w:rPr>
+        <w:t>opcj</w:t>
+      </w:r>
+      <w:r>
+        <w:rPr>
+          <w:sz w:val="40"/>
+          <w:szCs w:val="40"/>
+        </w:rPr>
+        <w:t>e</w:t>
+      </w:r>
+      <w:r>
+        <w:rPr>
+          <w:sz w:val="40"/>
+          <w:szCs w:val="40"/>
+        </w:rPr>
+        <w:t>:</w:t>
       </w:r>
     </w:p>
     <w:p>
@@ -379,7 +415,7 @@
           <w:sz w:val="40"/>
           <w:szCs w:val="40"/>
         </w:rPr>
-        <w:t>Akcje</w:t>
+        <w:t>Kalendarz</w:t>
       </w:r>
     </w:p>
     <w:p>
@@ -399,7 +435,7 @@
           <w:sz w:val="40"/>
           <w:szCs w:val="40"/>
         </w:rPr>
-        <w:t>Kalendarz</w:t>
+        <w:t>Siłownia</w:t>
       </w:r>
     </w:p>
     <w:p>
@@ -419,46 +455,6 @@
           <w:sz w:val="40"/>
           <w:szCs w:val="40"/>
         </w:rPr>
-        <w:t>Wolne terminy</w:t>
-      </w:r>
-    </w:p>
-    <w:p>
-      <w:pPr>
-        <w:pStyle w:val="Akapitzlist"/>
-        <w:numPr>
-          <w:ilvl w:val="0"/>
-          <w:numId w:val="1"/>
-        </w:numPr>
-        <w:rPr>
-          <w:sz w:val="40"/>
-          <w:szCs w:val="40"/>
-        </w:rPr>
-      </w:pPr>
-      <w:r>
-        <w:rPr>
-          <w:sz w:val="40"/>
-          <w:szCs w:val="40"/>
-        </w:rPr>
-        <w:t>Siłownia</w:t>
-      </w:r>
-    </w:p>
-    <w:p>
-      <w:pPr>
-        <w:pStyle w:val="Akapitzlist"/>
-        <w:numPr>
-          <w:ilvl w:val="0"/>
-          <w:numId w:val="1"/>
-        </w:numPr>
-        <w:rPr>
-          <w:sz w:val="40"/>
-          <w:szCs w:val="40"/>
-        </w:rPr>
-      </w:pPr>
-      <w:r>
-        <w:rPr>
-          <w:sz w:val="40"/>
-          <w:szCs w:val="40"/>
-        </w:rPr>
         <w:t>Dodaj wydarzenie</w:t>
       </w:r>
     </w:p>
@@ -509,26 +505,26 @@
         </w:rPr>
         <w:lastRenderedPageBreak/>
         <w:drawing>
-          <wp:anchor distT="0" distB="0" distL="114300" distR="114300" simplePos="0" relativeHeight="251660288" behindDoc="1" locked="0" layoutInCell="1" allowOverlap="1" wp14:anchorId="4904D63C" wp14:editId="502DA723">
+          <wp:anchor distT="0" distB="0" distL="114300" distR="114300" simplePos="0" relativeHeight="251673600" behindDoc="1" locked="0" layoutInCell="1" allowOverlap="1" wp14:anchorId="2C712F5B" wp14:editId="6AEAA715">
             <wp:simplePos x="0" y="0"/>
             <wp:positionH relativeFrom="column">
-              <wp:posOffset>3154045</wp:posOffset>
+              <wp:posOffset>2996746</wp:posOffset>
             </wp:positionH>
             <wp:positionV relativeFrom="paragraph">
               <wp:posOffset>0</wp:posOffset>
             </wp:positionV>
-            <wp:extent cx="2949196" cy="6088908"/>
-            <wp:effectExtent l="0" t="0" r="3810" b="7620"/>
+            <wp:extent cx="2933954" cy="5944115"/>
+            <wp:effectExtent l="0" t="0" r="0" b="0"/>
             <wp:wrapTight wrapText="bothSides">
               <wp:wrapPolygon edited="0">
                 <wp:start x="0" y="0"/>
-                <wp:lineTo x="0" y="21559"/>
-                <wp:lineTo x="21488" y="21559"/>
-                <wp:lineTo x="21488" y="0"/>
+                <wp:lineTo x="0" y="21531"/>
+                <wp:lineTo x="21460" y="21531"/>
+                <wp:lineTo x="21460" y="0"/>
                 <wp:lineTo x="0" y="0"/>
               </wp:wrapPolygon>
             </wp:wrapTight>
-            <wp:docPr id="3" name="Obraz 3"/>
+            <wp:docPr id="15" name="Obraz 15"/>
             <wp:cNvGraphicFramePr>
               <a:graphicFrameLocks xmlns:a="http://schemas.openxmlformats.org/drawingml/2006/main" noChangeAspect="1"/>
             </wp:cNvGraphicFramePr>
@@ -554,7 +550,7 @@
                   <pic:spPr>
                     <a:xfrm>
                       <a:off x="0" y="0"/>
-                      <a:ext cx="2949196" cy="6088908"/>
+                      <a:ext cx="2933954" cy="5944115"/>
                     </a:xfrm>
                     <a:prstGeom prst="rect">
                       <a:avLst/>
@@ -725,42 +721,33 @@
           <w:szCs w:val="40"/>
         </w:rPr>
       </w:pPr>
-    </w:p>
-    <w:p>
-      <w:pPr>
-        <w:pStyle w:val="Tytu"/>
-        <w:rPr>
-          <w:b/>
-          <w:bCs/>
-        </w:rPr>
-      </w:pPr>
-      <w:r>
-        <w:rPr>
-          <w:b/>
-          <w:bCs/>
+      <w:r>
+        <w:rPr>
+          <w:sz w:val="40"/>
+          <w:szCs w:val="40"/>
         </w:rPr>
         <w:lastRenderedPageBreak/>
         <w:drawing>
-          <wp:anchor distT="0" distB="0" distL="114300" distR="114300" simplePos="0" relativeHeight="251661312" behindDoc="1" locked="0" layoutInCell="1" allowOverlap="1" wp14:anchorId="4FB2498B" wp14:editId="16DAB0A0">
+          <wp:anchor distT="0" distB="0" distL="114300" distR="114300" simplePos="0" relativeHeight="251674624" behindDoc="1" locked="0" layoutInCell="1" allowOverlap="1" wp14:anchorId="77ED4D97" wp14:editId="3D4AEDE7">
             <wp:simplePos x="0" y="0"/>
             <wp:positionH relativeFrom="column">
-              <wp:posOffset>3275965</wp:posOffset>
+              <wp:posOffset>3193052</wp:posOffset>
             </wp:positionH>
             <wp:positionV relativeFrom="paragraph">
-              <wp:posOffset>0</wp:posOffset>
+              <wp:posOffset>68490</wp:posOffset>
             </wp:positionV>
-            <wp:extent cx="2956816" cy="6027942"/>
+            <wp:extent cx="2956560" cy="6004560"/>
             <wp:effectExtent l="0" t="0" r="0" b="0"/>
             <wp:wrapTight wrapText="bothSides">
               <wp:wrapPolygon edited="0">
                 <wp:start x="0" y="0"/>
-                <wp:lineTo x="0" y="21504"/>
-                <wp:lineTo x="21433" y="21504"/>
+                <wp:lineTo x="0" y="21518"/>
+                <wp:lineTo x="21433" y="21518"/>
                 <wp:lineTo x="21433" y="0"/>
                 <wp:lineTo x="0" y="0"/>
               </wp:wrapPolygon>
             </wp:wrapTight>
-            <wp:docPr id="4" name="Obraz 4"/>
+            <wp:docPr id="16" name="Obraz 16"/>
             <wp:cNvGraphicFramePr>
               <a:graphicFrameLocks xmlns:a="http://schemas.openxmlformats.org/drawingml/2006/main" noChangeAspect="1"/>
             </wp:cNvGraphicFramePr>
@@ -786,7 +773,7 @@
                   <pic:spPr>
                     <a:xfrm>
                       <a:off x="0" y="0"/>
-                      <a:ext cx="2956816" cy="6027942"/>
+                      <a:ext cx="2956560" cy="6004560"/>
                     </a:xfrm>
                     <a:prstGeom prst="rect">
                       <a:avLst/>
@@ -798,6 +785,15 @@
           </wp:anchor>
         </w:drawing>
       </w:r>
+    </w:p>
+    <w:p>
+      <w:pPr>
+        <w:pStyle w:val="Tytu"/>
+        <w:rPr>
+          <w:b/>
+          <w:bCs/>
+        </w:rPr>
+      </w:pPr>
       <w:r>
         <w:rPr>
           <w:b/>
@@ -866,7 +862,14 @@
           <w:sz w:val="40"/>
           <w:szCs w:val="40"/>
         </w:rPr>
-        <w:t>Plan tygodnia</w:t>
+        <w:t xml:space="preserve">Plan </w:t>
+      </w:r>
+      <w:r>
+        <w:rPr>
+          <w:sz w:val="40"/>
+          <w:szCs w:val="40"/>
+        </w:rPr>
+        <w:t>dnia</w:t>
       </w:r>
     </w:p>
     <w:p>
@@ -1003,15 +1006,6 @@
           <w:szCs w:val="40"/>
         </w:rPr>
       </w:pPr>
-    </w:p>
-    <w:p>
-      <w:pPr>
-        <w:pStyle w:val="Tytu"/>
-        <w:rPr>
-          <w:b/>
-          <w:bCs/>
-        </w:rPr>
-      </w:pPr>
       <w:r>
         <w:rPr>
           <w:b/>
@@ -1019,26 +1013,26 @@
         </w:rPr>
         <w:lastRenderedPageBreak/>
         <w:drawing>
-          <wp:anchor distT="0" distB="0" distL="114300" distR="114300" simplePos="0" relativeHeight="251662336" behindDoc="1" locked="0" layoutInCell="1" allowOverlap="1" wp14:anchorId="1821C9E9" wp14:editId="688E0D7B">
+          <wp:anchor distT="0" distB="0" distL="114300" distR="114300" simplePos="0" relativeHeight="251675648" behindDoc="1" locked="0" layoutInCell="1" allowOverlap="1" wp14:anchorId="2E24C2D8" wp14:editId="35FCCE32">
             <wp:simplePos x="0" y="0"/>
             <wp:positionH relativeFrom="column">
-              <wp:posOffset>3245485</wp:posOffset>
+              <wp:posOffset>3214461</wp:posOffset>
             </wp:positionH>
             <wp:positionV relativeFrom="paragraph">
-              <wp:posOffset>0</wp:posOffset>
+              <wp:posOffset>319042</wp:posOffset>
             </wp:positionV>
-            <wp:extent cx="2926334" cy="6081287"/>
-            <wp:effectExtent l="0" t="0" r="7620" b="0"/>
+            <wp:extent cx="2956816" cy="5989839"/>
+            <wp:effectExtent l="0" t="0" r="0" b="0"/>
             <wp:wrapTight wrapText="bothSides">
               <wp:wrapPolygon edited="0">
                 <wp:start x="0" y="0"/>
-                <wp:lineTo x="0" y="21519"/>
-                <wp:lineTo x="21516" y="21519"/>
-                <wp:lineTo x="21516" y="0"/>
+                <wp:lineTo x="0" y="21504"/>
+                <wp:lineTo x="21433" y="21504"/>
+                <wp:lineTo x="21433" y="0"/>
                 <wp:lineTo x="0" y="0"/>
               </wp:wrapPolygon>
             </wp:wrapTight>
-            <wp:docPr id="5" name="Obraz 5"/>
+            <wp:docPr id="17" name="Obraz 17"/>
             <wp:cNvGraphicFramePr>
               <a:graphicFrameLocks xmlns:a="http://schemas.openxmlformats.org/drawingml/2006/main" noChangeAspect="1"/>
             </wp:cNvGraphicFramePr>
@@ -1064,7 +1058,7 @@
                   <pic:spPr>
                     <a:xfrm>
                       <a:off x="0" y="0"/>
-                      <a:ext cx="2926334" cy="6081287"/>
+                      <a:ext cx="2956816" cy="5989839"/>
                     </a:xfrm>
                     <a:prstGeom prst="rect">
                       <a:avLst/>
@@ -1076,6 +1070,15 @@
           </wp:anchor>
         </w:drawing>
       </w:r>
+    </w:p>
+    <w:p>
+      <w:pPr>
+        <w:pStyle w:val="Tytu"/>
+        <w:rPr>
+          <w:b/>
+          <w:bCs/>
+        </w:rPr>
+      </w:pPr>
       <w:r>
         <w:rPr>
           <w:b/>
@@ -1121,14 +1124,6 @@
         </w:rPr>
         <w:t>Poza przyciskiem powrotu „Gotowe” mamy możliwość przejrzenia statystyk ćwiczeń oraz statystyk ogólnych</w:t>
       </w:r>
-    </w:p>
-    <w:p>
-      <w:pPr>
-        <w:rPr>
-          <w:sz w:val="40"/>
-          <w:szCs w:val="40"/>
-        </w:rPr>
-      </w:pPr>
     </w:p>
     <w:p>
       <w:pPr>
@@ -1217,26 +1212,26 @@
         </w:rPr>
         <w:lastRenderedPageBreak/>
         <w:drawing>
-          <wp:anchor distT="0" distB="0" distL="114300" distR="114300" simplePos="0" relativeHeight="251663360" behindDoc="1" locked="0" layoutInCell="1" allowOverlap="1" wp14:anchorId="18CB6DAA" wp14:editId="1B2585C8">
+          <wp:anchor distT="0" distB="0" distL="114300" distR="114300" simplePos="0" relativeHeight="251676672" behindDoc="1" locked="0" layoutInCell="1" allowOverlap="1" wp14:anchorId="62D943F5" wp14:editId="6178A764">
             <wp:simplePos x="0" y="0"/>
             <wp:positionH relativeFrom="column">
-              <wp:posOffset>3388813</wp:posOffset>
+              <wp:posOffset>2944495</wp:posOffset>
             </wp:positionH>
             <wp:positionV relativeFrom="paragraph">
-              <wp:posOffset>0</wp:posOffset>
+              <wp:posOffset>318770</wp:posOffset>
             </wp:positionV>
-            <wp:extent cx="2903220" cy="6118860"/>
-            <wp:effectExtent l="0" t="0" r="0" b="0"/>
+            <wp:extent cx="2941575" cy="5974598"/>
+            <wp:effectExtent l="0" t="0" r="0" b="7620"/>
             <wp:wrapTight wrapText="bothSides">
               <wp:wrapPolygon edited="0">
                 <wp:start x="0" y="0"/>
-                <wp:lineTo x="0" y="21519"/>
-                <wp:lineTo x="21402" y="21519"/>
-                <wp:lineTo x="21402" y="0"/>
+                <wp:lineTo x="0" y="21559"/>
+                <wp:lineTo x="21404" y="21559"/>
+                <wp:lineTo x="21404" y="0"/>
                 <wp:lineTo x="0" y="0"/>
               </wp:wrapPolygon>
             </wp:wrapTight>
-            <wp:docPr id="6" name="Obraz 6"/>
+            <wp:docPr id="18" name="Obraz 18"/>
             <wp:cNvGraphicFramePr>
               <a:graphicFrameLocks xmlns:a="http://schemas.openxmlformats.org/drawingml/2006/main" noChangeAspect="1"/>
             </wp:cNvGraphicFramePr>
@@ -1262,7 +1257,7 @@
                   <pic:spPr>
                     <a:xfrm>
                       <a:off x="0" y="0"/>
-                      <a:ext cx="2903220" cy="6118860"/>
+                      <a:ext cx="2941575" cy="5974598"/>
                     </a:xfrm>
                     <a:prstGeom prst="rect">
                       <a:avLst/>
@@ -1279,198 +1274,90 @@
           <w:b/>
           <w:bCs/>
         </w:rPr>
-        <w:t>Dodaj ćwiczenie</w:t>
-      </w:r>
-    </w:p>
-    <w:p>
-      <w:pPr>
-        <w:rPr>
-          <w:sz w:val="40"/>
-          <w:szCs w:val="40"/>
-        </w:rPr>
-      </w:pPr>
-    </w:p>
-    <w:p>
-      <w:pPr>
-        <w:rPr>
-          <w:sz w:val="40"/>
-          <w:szCs w:val="40"/>
-        </w:rPr>
-      </w:pPr>
-      <w:r>
-        <w:rPr>
-          <w:sz w:val="40"/>
-          <w:szCs w:val="40"/>
-        </w:rPr>
-        <w:t>W tym miejscu mamy możliwość dodania ćwiczenia poprzez wpisanie jego nazwy i wyszczególnienie, które z czterech parametrów</w:t>
-      </w:r>
-    </w:p>
-    <w:p>
-      <w:pPr>
-        <w:pStyle w:val="Akapitzlist"/>
-        <w:numPr>
-          <w:ilvl w:val="0"/>
-          <w:numId w:val="3"/>
-        </w:numPr>
-        <w:rPr>
-          <w:sz w:val="40"/>
-          <w:szCs w:val="40"/>
-        </w:rPr>
-      </w:pPr>
-      <w:r>
-        <w:rPr>
-          <w:sz w:val="40"/>
-          <w:szCs w:val="40"/>
-        </w:rPr>
-        <w:t>Powtórzenia</w:t>
-      </w:r>
-    </w:p>
-    <w:p>
-      <w:pPr>
-        <w:pStyle w:val="Akapitzlist"/>
-        <w:numPr>
-          <w:ilvl w:val="0"/>
-          <w:numId w:val="3"/>
-        </w:numPr>
-        <w:rPr>
-          <w:sz w:val="40"/>
-          <w:szCs w:val="40"/>
-        </w:rPr>
-      </w:pPr>
-      <w:r>
-        <w:rPr>
-          <w:sz w:val="40"/>
-          <w:szCs w:val="40"/>
-        </w:rPr>
-        <w:t>Obciążenie</w:t>
-      </w:r>
-    </w:p>
-    <w:p>
-      <w:pPr>
-        <w:pStyle w:val="Akapitzlist"/>
-        <w:numPr>
-          <w:ilvl w:val="0"/>
-          <w:numId w:val="3"/>
-        </w:numPr>
-        <w:rPr>
-          <w:sz w:val="40"/>
-          <w:szCs w:val="40"/>
-        </w:rPr>
-      </w:pPr>
-      <w:r>
-        <w:rPr>
-          <w:sz w:val="40"/>
-          <w:szCs w:val="40"/>
-        </w:rPr>
-        <w:t>Czas trwania</w:t>
-      </w:r>
-    </w:p>
-    <w:p>
-      <w:pPr>
-        <w:pStyle w:val="Akapitzlist"/>
-        <w:numPr>
-          <w:ilvl w:val="0"/>
-          <w:numId w:val="3"/>
-        </w:numPr>
-        <w:rPr>
-          <w:sz w:val="40"/>
-          <w:szCs w:val="40"/>
-        </w:rPr>
-      </w:pPr>
-      <w:r>
-        <w:rPr>
-          <w:sz w:val="40"/>
-          <w:szCs w:val="40"/>
-        </w:rPr>
-        <w:t>Dystans</w:t>
-      </w:r>
-    </w:p>
-    <w:p>
-      <w:pPr>
-        <w:rPr>
-          <w:sz w:val="40"/>
-          <w:szCs w:val="40"/>
-        </w:rPr>
-      </w:pPr>
-      <w:r>
-        <w:rPr>
-          <w:sz w:val="40"/>
-          <w:szCs w:val="40"/>
-        </w:rPr>
-        <w:t>Zostaną użyte przy dodawaniu ćwiczenia do treningu.</w:t>
-      </w:r>
-    </w:p>
-    <w:p>
-      <w:pPr>
-        <w:rPr>
-          <w:sz w:val="40"/>
-          <w:szCs w:val="40"/>
-        </w:rPr>
-      </w:pPr>
-    </w:p>
-    <w:p>
-      <w:pPr>
-        <w:rPr>
-          <w:sz w:val="40"/>
-          <w:szCs w:val="40"/>
-        </w:rPr>
-      </w:pPr>
-    </w:p>
-    <w:p>
-      <w:pPr>
-        <w:rPr>
-          <w:sz w:val="40"/>
-          <w:szCs w:val="40"/>
-        </w:rPr>
-      </w:pPr>
-    </w:p>
-    <w:p>
-      <w:pPr>
-        <w:rPr>
-          <w:sz w:val="40"/>
-          <w:szCs w:val="40"/>
-        </w:rPr>
-      </w:pPr>
-    </w:p>
-    <w:p>
-      <w:pPr>
-        <w:rPr>
-          <w:sz w:val="40"/>
-          <w:szCs w:val="40"/>
-        </w:rPr>
-      </w:pPr>
-    </w:p>
-    <w:p>
-      <w:pPr>
-        <w:rPr>
-          <w:sz w:val="40"/>
-          <w:szCs w:val="40"/>
-        </w:rPr>
-      </w:pPr>
-    </w:p>
-    <w:p>
-      <w:pPr>
-        <w:rPr>
-          <w:sz w:val="40"/>
-          <w:szCs w:val="40"/>
-        </w:rPr>
-      </w:pPr>
-    </w:p>
-    <w:p>
-      <w:pPr>
-        <w:rPr>
-          <w:sz w:val="40"/>
-          <w:szCs w:val="40"/>
-        </w:rPr>
-      </w:pPr>
-    </w:p>
-    <w:p>
-      <w:pPr>
-        <w:rPr>
-          <w:sz w:val="40"/>
-          <w:szCs w:val="40"/>
-        </w:rPr>
-      </w:pPr>
+        <w:t>Plan dnia</w:t>
+      </w:r>
+    </w:p>
+    <w:p/>
+    <w:p>
+      <w:pPr>
+        <w:rPr>
+          <w:sz w:val="40"/>
+          <w:szCs w:val="40"/>
+        </w:rPr>
+      </w:pPr>
+      <w:r>
+        <w:rPr>
+          <w:noProof/>
+          <w:sz w:val="40"/>
+          <w:szCs w:val="40"/>
+        </w:rPr>
+        <mc:AlternateContent>
+          <mc:Choice Requires="wpi">
+            <w:drawing>
+              <wp:anchor distT="0" distB="0" distL="114300" distR="114300" simplePos="0" relativeHeight="251677696" behindDoc="0" locked="0" layoutInCell="1" allowOverlap="1" wp14:anchorId="13E85484" wp14:editId="19C9ACCA">
+                <wp:simplePos x="0" y="0"/>
+                <wp:positionH relativeFrom="column">
+                  <wp:posOffset>3050176</wp:posOffset>
+                </wp:positionH>
+                <wp:positionV relativeFrom="paragraph">
+                  <wp:posOffset>676539</wp:posOffset>
+                </wp:positionV>
+                <wp:extent cx="232920" cy="56160"/>
+                <wp:effectExtent l="38100" t="38100" r="53340" b="58420"/>
+                <wp:wrapNone/>
+                <wp:docPr id="33" name="Pismo odręczne 33"/>
+                <wp:cNvGraphicFramePr/>
+                <a:graphic xmlns:a="http://schemas.openxmlformats.org/drawingml/2006/main">
+                  <a:graphicData uri="http://schemas.microsoft.com/office/word/2010/wordprocessingInk">
+                    <w14:contentPart bwMode="auto" r:id="rId11">
+                      <w14:nvContentPartPr>
+                        <w14:cNvContentPartPr/>
+                      </w14:nvContentPartPr>
+                      <w14:xfrm>
+                        <a:off x="0" y="0"/>
+                        <a:ext cx="232920" cy="56160"/>
+                      </w14:xfrm>
+                    </w14:contentPart>
+                  </a:graphicData>
+                </a:graphic>
+              </wp:anchor>
+            </w:drawing>
+          </mc:Choice>
+          <mc:Fallback>
+            <w:pict>
+              <v:shapetype w14:anchorId="5F4E9A3B" id="_x0000_t75" coordsize="21600,21600" o:spt="75" o:preferrelative="t" path="m@4@5l@4@11@9@11@9@5xe" filled="f" stroked="f">
+                <v:stroke joinstyle="miter"/>
+                <v:formulas>
+                  <v:f eqn="if lineDrawn pixelLineWidth 0"/>
+                  <v:f eqn="sum @0 1 0"/>
+                  <v:f eqn="sum 0 0 @1"/>
+                  <v:f eqn="prod @2 1 2"/>
+                  <v:f eqn="prod @3 21600 pixelWidth"/>
+                  <v:f eqn="prod @3 21600 pixelHeight"/>
+                  <v:f eqn="sum @0 0 1"/>
+                  <v:f eqn="prod @6 1 2"/>
+                  <v:f eqn="prod @7 21600 pixelWidth"/>
+                  <v:f eqn="sum @8 21600 0"/>
+                  <v:f eqn="prod @7 21600 pixelHeight"/>
+                  <v:f eqn="sum @10 21600 0"/>
+                </v:formulas>
+                <v:path o:extrusionok="f" gradientshapeok="t" o:connecttype="rect"/>
+                <o:lock v:ext="edit" aspectratio="t"/>
+              </v:shapetype>
+              <v:shape id="Pismo odręczne 33" o:spid="_x0000_s1026" type="#_x0000_t75" style="position:absolute;margin-left:238.75pt;margin-top:51.85pt;width:21.2pt;height:7.25pt;z-index:251677696;visibility:visible;mso-wrap-style:square;mso-wrap-distance-left:9pt;mso-wrap-distance-top:0;mso-wrap-distance-right:9pt;mso-wrap-distance-bottom:0;mso-position-horizontal:absolute;mso-position-horizontal-relative:text;mso-position-vertical:absolute;mso-position-vertical-relative:text" o:gfxdata="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">
+                <v:imagedata r:id="rId12" o:title=""/>
+              </v:shape>
+            </w:pict>
+          </mc:Fallback>
+        </mc:AlternateContent>
+      </w:r>
+      <w:r>
+        <w:rPr>
+          <w:sz w:val="40"/>
+          <w:szCs w:val="40"/>
+        </w:rPr>
+        <w:t>Widok ten pozwala nam obejrzeć plan naszego obecnego dnia – wszystkie wydarzenia oraz ćwiczenia przypisane do dzisiejszej daty.</w:t>
+      </w:r>
     </w:p>
     <w:p>
       <w:pPr>
@@ -1480,383 +1367,150 @@
           <w:bCs/>
         </w:rPr>
       </w:pPr>
-      <w:r>
-        <w:rPr>
-          <w:b/>
-          <w:bCs/>
+    </w:p>
+    <w:p>
+      <w:pPr>
+        <w:pStyle w:val="Tytu"/>
+        <w:rPr>
+          <w:b/>
+          <w:bCs/>
+        </w:rPr>
+      </w:pPr>
+    </w:p>
+    <w:p>
+      <w:pPr>
+        <w:pStyle w:val="Tytu"/>
+        <w:rPr>
+          <w:b/>
+          <w:bCs/>
+        </w:rPr>
+      </w:pPr>
+    </w:p>
+    <w:p>
+      <w:pPr>
+        <w:pStyle w:val="Tytu"/>
+        <w:rPr>
+          <w:b/>
+          <w:bCs/>
+        </w:rPr>
+      </w:pPr>
+    </w:p>
+    <w:p>
+      <w:pPr>
+        <w:pStyle w:val="Tytu"/>
+        <w:rPr>
+          <w:b/>
+          <w:bCs/>
+        </w:rPr>
+      </w:pPr>
+    </w:p>
+    <w:p>
+      <w:pPr>
+        <w:pStyle w:val="Tytu"/>
+        <w:rPr>
+          <w:b/>
+          <w:bCs/>
+        </w:rPr>
+      </w:pPr>
+    </w:p>
+    <w:p>
+      <w:pPr>
+        <w:pStyle w:val="Tytu"/>
+        <w:rPr>
+          <w:b/>
+          <w:bCs/>
+        </w:rPr>
+      </w:pPr>
+    </w:p>
+    <w:p>
+      <w:pPr>
+        <w:pStyle w:val="Tytu"/>
+        <w:rPr>
+          <w:b/>
+          <w:bCs/>
+        </w:rPr>
+      </w:pPr>
+    </w:p>
+    <w:p>
+      <w:pPr>
+        <w:pStyle w:val="Tytu"/>
+        <w:rPr>
+          <w:b/>
+          <w:bCs/>
+        </w:rPr>
+      </w:pPr>
+    </w:p>
+    <w:p>
+      <w:pPr>
+        <w:pStyle w:val="Tytu"/>
+        <w:rPr>
+          <w:b/>
+          <w:bCs/>
+        </w:rPr>
+      </w:pPr>
+    </w:p>
+    <w:p>
+      <w:pPr>
+        <w:pStyle w:val="Tytu"/>
+        <w:rPr>
+          <w:b/>
+          <w:bCs/>
+        </w:rPr>
+      </w:pPr>
+    </w:p>
+    <w:p>
+      <w:pPr>
+        <w:pStyle w:val="Tytu"/>
+        <w:rPr>
+          <w:b/>
+          <w:bCs/>
+        </w:rPr>
+      </w:pPr>
+    </w:p>
+    <w:p>
+      <w:pPr>
+        <w:pStyle w:val="Tytu"/>
+        <w:rPr>
+          <w:b/>
+          <w:bCs/>
+        </w:rPr>
+      </w:pPr>
+    </w:p>
+    <w:p>
+      <w:pPr>
+        <w:pStyle w:val="Tytu"/>
+        <w:rPr>
+          <w:b/>
+          <w:bCs/>
+        </w:rPr>
+      </w:pPr>
+      <w:r>
+        <w:rPr>
+          <w:sz w:val="40"/>
+          <w:szCs w:val="40"/>
         </w:rPr>
         <w:lastRenderedPageBreak/>
         <w:drawing>
-          <wp:anchor distT="0" distB="0" distL="114300" distR="114300" simplePos="0" relativeHeight="251664384" behindDoc="1" locked="0" layoutInCell="1" allowOverlap="1" wp14:anchorId="3275F190" wp14:editId="6381D160">
+          <wp:anchor distT="0" distB="0" distL="114300" distR="114300" simplePos="0" relativeHeight="251678720" behindDoc="1" locked="0" layoutInCell="1" allowOverlap="1" wp14:anchorId="0FD32B1A" wp14:editId="1139A5B0">
             <wp:simplePos x="0" y="0"/>
             <wp:positionH relativeFrom="column">
-              <wp:posOffset>2921000</wp:posOffset>
+              <wp:posOffset>3192689</wp:posOffset>
             </wp:positionH>
             <wp:positionV relativeFrom="paragraph">
-              <wp:posOffset>3175</wp:posOffset>
+              <wp:posOffset>57603</wp:posOffset>
             </wp:positionV>
-            <wp:extent cx="3293745" cy="6904355"/>
-            <wp:effectExtent l="0" t="0" r="1905" b="0"/>
-            <wp:wrapTight wrapText="bothSides">
-              <wp:wrapPolygon edited="0">
-                <wp:start x="0" y="0"/>
-                <wp:lineTo x="0" y="21515"/>
-                <wp:lineTo x="21488" y="21515"/>
-                <wp:lineTo x="21488" y="0"/>
-                <wp:lineTo x="0" y="0"/>
-              </wp:wrapPolygon>
-            </wp:wrapTight>
-            <wp:docPr id="7" name="Obraz 7"/>
-            <wp:cNvGraphicFramePr>
-              <a:graphicFrameLocks xmlns:a="http://schemas.openxmlformats.org/drawingml/2006/main" noChangeAspect="1"/>
-            </wp:cNvGraphicFramePr>
-            <a:graphic xmlns:a="http://schemas.openxmlformats.org/drawingml/2006/main">
-              <a:graphicData uri="http://schemas.openxmlformats.org/drawingml/2006/picture">
-                <pic:pic xmlns:pic="http://schemas.openxmlformats.org/drawingml/2006/picture">
-                  <pic:nvPicPr>
-                    <pic:cNvPr id="1" name=""/>
-                    <pic:cNvPicPr/>
-                  </pic:nvPicPr>
-                  <pic:blipFill>
-                    <a:blip r:embed="rId11">
-                      <a:extLst>
-                        <a:ext uri="{28A0092B-C50C-407E-A947-70E740481C1C}">
-                          <a14:useLocalDpi xmlns:a14="http://schemas.microsoft.com/office/drawing/2010/main" val="0"/>
-                        </a:ext>
-                      </a:extLst>
-                    </a:blip>
-                    <a:stretch>
-                      <a:fillRect/>
-                    </a:stretch>
-                  </pic:blipFill>
-                  <pic:spPr>
-                    <a:xfrm>
-                      <a:off x="0" y="0"/>
-                      <a:ext cx="3293745" cy="6904355"/>
-                    </a:xfrm>
-                    <a:prstGeom prst="rect">
-                      <a:avLst/>
-                    </a:prstGeom>
-                  </pic:spPr>
-                </pic:pic>
-              </a:graphicData>
-            </a:graphic>
-            <wp14:sizeRelH relativeFrom="margin">
-              <wp14:pctWidth>0</wp14:pctWidth>
-            </wp14:sizeRelH>
-            <wp14:sizeRelV relativeFrom="margin">
-              <wp14:pctHeight>0</wp14:pctHeight>
-            </wp14:sizeRelV>
-          </wp:anchor>
-        </w:drawing>
-      </w:r>
-      <w:r>
-        <w:rPr>
-          <w:b/>
-          <w:bCs/>
-        </w:rPr>
-        <w:t>Dodaj trening</w:t>
-      </w:r>
-    </w:p>
-    <w:p>
-      <w:pPr>
-        <w:rPr>
-          <w:sz w:val="40"/>
-          <w:szCs w:val="40"/>
-        </w:rPr>
-      </w:pPr>
-    </w:p>
-    <w:p>
-      <w:pPr>
-        <w:rPr>
-          <w:sz w:val="40"/>
-          <w:szCs w:val="40"/>
-        </w:rPr>
-      </w:pPr>
-      <w:r>
-        <w:rPr>
-          <w:sz w:val="40"/>
-          <w:szCs w:val="40"/>
-        </w:rPr>
-        <w:t>Widok ten pozwala nam na dodanie treningu. Dostępne mamy pola:</w:t>
-      </w:r>
-    </w:p>
-    <w:p>
-      <w:pPr>
-        <w:pStyle w:val="Akapitzlist"/>
-        <w:numPr>
-          <w:ilvl w:val="0"/>
-          <w:numId w:val="4"/>
-        </w:numPr>
-        <w:rPr>
-          <w:sz w:val="40"/>
-          <w:szCs w:val="40"/>
-        </w:rPr>
-      </w:pPr>
-      <w:r>
-        <w:rPr>
-          <w:sz w:val="40"/>
-          <w:szCs w:val="40"/>
-        </w:rPr>
-        <w:t>Nazwa – nazwa treningu</w:t>
-      </w:r>
-    </w:p>
-    <w:p>
-      <w:pPr>
-        <w:pStyle w:val="Akapitzlist"/>
-        <w:numPr>
-          <w:ilvl w:val="0"/>
-          <w:numId w:val="4"/>
-        </w:numPr>
-        <w:rPr>
-          <w:sz w:val="40"/>
-          <w:szCs w:val="40"/>
-        </w:rPr>
-      </w:pPr>
-      <w:r>
-        <w:rPr>
-          <w:sz w:val="40"/>
-          <w:szCs w:val="40"/>
-        </w:rPr>
-        <w:t>Powtarzalność – wybór jednorazowe bądź powtarzające się</w:t>
-      </w:r>
-    </w:p>
-    <w:p>
-      <w:pPr>
-        <w:pStyle w:val="Akapitzlist"/>
-        <w:numPr>
-          <w:ilvl w:val="0"/>
-          <w:numId w:val="4"/>
-        </w:numPr>
-        <w:rPr>
-          <w:sz w:val="40"/>
-          <w:szCs w:val="40"/>
-        </w:rPr>
-      </w:pPr>
-      <w:r>
-        <w:rPr>
-          <w:sz w:val="40"/>
-          <w:szCs w:val="40"/>
-        </w:rPr>
-        <w:t>Czas – czas na nasz trening</w:t>
-      </w:r>
-    </w:p>
-    <w:p>
-      <w:pPr>
-        <w:pStyle w:val="Akapitzlist"/>
-        <w:numPr>
-          <w:ilvl w:val="0"/>
-          <w:numId w:val="4"/>
-        </w:numPr>
-        <w:rPr>
-          <w:sz w:val="40"/>
-          <w:szCs w:val="40"/>
-        </w:rPr>
-      </w:pPr>
-      <w:r>
-        <w:rPr>
-          <w:sz w:val="40"/>
-          <w:szCs w:val="40"/>
-        </w:rPr>
-        <w:t>Data – planowana data treningu</w:t>
-      </w:r>
-    </w:p>
-    <w:p>
-      <w:pPr>
-        <w:rPr>
-          <w:sz w:val="40"/>
-          <w:szCs w:val="40"/>
-        </w:rPr>
-      </w:pPr>
-      <w:r>
-        <w:rPr>
-          <w:sz w:val="40"/>
-          <w:szCs w:val="40"/>
-        </w:rPr>
-        <w:t>Poza tym dostępne mamy przyciski „Anuluj”, „Gotowe” oraz przycisk dodania ćwiczenia do treningu oznaczony symbolem „</w:t>
-      </w:r>
-      <w:r>
-        <w:rPr>
-          <w:b/>
-          <w:bCs/>
-          <w:sz w:val="40"/>
-          <w:szCs w:val="40"/>
-        </w:rPr>
-        <w:t>+</w:t>
-      </w:r>
-      <w:r>
-        <w:rPr>
-          <w:sz w:val="40"/>
-          <w:szCs w:val="40"/>
-        </w:rPr>
-        <w:t>”</w:t>
-      </w:r>
-    </w:p>
-    <w:p>
-      <w:pPr>
-        <w:rPr>
-          <w:sz w:val="40"/>
-          <w:szCs w:val="40"/>
-        </w:rPr>
-      </w:pPr>
-    </w:p>
-    <w:p>
-      <w:pPr>
-        <w:rPr>
-          <w:sz w:val="40"/>
-          <w:szCs w:val="40"/>
-        </w:rPr>
-      </w:pPr>
-    </w:p>
-    <w:p>
-      <w:pPr>
-        <w:rPr>
-          <w:sz w:val="40"/>
-          <w:szCs w:val="40"/>
-        </w:rPr>
-      </w:pPr>
-    </w:p>
-    <w:p>
-      <w:pPr>
-        <w:rPr>
-          <w:sz w:val="40"/>
-          <w:szCs w:val="40"/>
-        </w:rPr>
-      </w:pPr>
-    </w:p>
-    <w:p>
-      <w:pPr>
-        <w:rPr>
-          <w:sz w:val="40"/>
-          <w:szCs w:val="40"/>
-        </w:rPr>
-      </w:pPr>
-      <w:r>
-        <w:rPr>
-          <w:sz w:val="40"/>
-          <w:szCs w:val="40"/>
-        </w:rPr>
-        <w:lastRenderedPageBreak/>
-        <w:drawing>
-          <wp:anchor distT="0" distB="0" distL="114300" distR="114300" simplePos="0" relativeHeight="251667456" behindDoc="1" locked="0" layoutInCell="1" allowOverlap="1" wp14:anchorId="3E25E942" wp14:editId="7FF4E920">
-            <wp:simplePos x="0" y="0"/>
-            <wp:positionH relativeFrom="column">
-              <wp:posOffset>3116580</wp:posOffset>
-            </wp:positionH>
-            <wp:positionV relativeFrom="paragraph">
-              <wp:posOffset>438785</wp:posOffset>
-            </wp:positionV>
-            <wp:extent cx="2667000" cy="3705225"/>
-            <wp:effectExtent l="0" t="0" r="0" b="9525"/>
-            <wp:wrapTight wrapText="bothSides">
-              <wp:wrapPolygon edited="0">
-                <wp:start x="0" y="0"/>
-                <wp:lineTo x="0" y="21544"/>
-                <wp:lineTo x="21446" y="21544"/>
-                <wp:lineTo x="21446" y="0"/>
-                <wp:lineTo x="0" y="0"/>
-              </wp:wrapPolygon>
-            </wp:wrapTight>
-            <wp:docPr id="10" name="Obraz 10"/>
-            <wp:cNvGraphicFramePr>
-              <a:graphicFrameLocks xmlns:a="http://schemas.openxmlformats.org/drawingml/2006/main" noChangeAspect="1"/>
-            </wp:cNvGraphicFramePr>
-            <a:graphic xmlns:a="http://schemas.openxmlformats.org/drawingml/2006/main">
-              <a:graphicData uri="http://schemas.openxmlformats.org/drawingml/2006/picture">
-                <pic:pic xmlns:pic="http://schemas.openxmlformats.org/drawingml/2006/picture">
-                  <pic:nvPicPr>
-                    <pic:cNvPr id="1" name=""/>
-                    <pic:cNvPicPr/>
-                  </pic:nvPicPr>
-                  <pic:blipFill>
-                    <a:blip r:embed="rId12">
-                      <a:extLst>
-                        <a:ext uri="{28A0092B-C50C-407E-A947-70E740481C1C}">
-                          <a14:useLocalDpi xmlns:a14="http://schemas.microsoft.com/office/drawing/2010/main" val="0"/>
-                        </a:ext>
-                      </a:extLst>
-                    </a:blip>
-                    <a:stretch>
-                      <a:fillRect/>
-                    </a:stretch>
-                  </pic:blipFill>
-                  <pic:spPr>
-                    <a:xfrm>
-                      <a:off x="0" y="0"/>
-                      <a:ext cx="2667000" cy="3705225"/>
-                    </a:xfrm>
-                    <a:prstGeom prst="rect">
-                      <a:avLst/>
-                    </a:prstGeom>
-                  </pic:spPr>
-                </pic:pic>
-              </a:graphicData>
-            </a:graphic>
-            <wp14:sizeRelH relativeFrom="margin">
-              <wp14:pctWidth>0</wp14:pctWidth>
-            </wp14:sizeRelH>
-            <wp14:sizeRelV relativeFrom="margin">
-              <wp14:pctHeight>0</wp14:pctHeight>
-            </wp14:sizeRelV>
-          </wp:anchor>
-        </w:drawing>
-      </w:r>
-    </w:p>
-    <w:p>
-      <w:pPr>
-        <w:rPr>
-          <w:sz w:val="40"/>
-          <w:szCs w:val="40"/>
-        </w:rPr>
-      </w:pPr>
-      <w:r>
-        <w:rPr>
-          <w:sz w:val="40"/>
-          <w:szCs w:val="40"/>
-        </w:rPr>
-        <w:t>Przycisk dodania ćwiczenia pozwala nam na dodanie ćwiczeń do treningu</w:t>
-      </w:r>
-      <w:r>
-        <w:rPr>
-          <w:sz w:val="40"/>
-          <w:szCs w:val="40"/>
-        </w:rPr>
-        <w:t>. Poza tym w aplikacji dostępne są kalendarz oraz zegar, które pozwalają nam wybrać datę oraz czas.</w:t>
-      </w:r>
-    </w:p>
-    <w:p>
-      <w:pPr>
-        <w:rPr>
-          <w:sz w:val="40"/>
-          <w:szCs w:val="40"/>
-        </w:rPr>
-      </w:pPr>
-      <w:r>
-        <w:rPr>
-          <w:sz w:val="40"/>
-          <w:szCs w:val="40"/>
-        </w:rPr>
-        <w:drawing>
-          <wp:anchor distT="0" distB="0" distL="114300" distR="114300" simplePos="0" relativeHeight="251666432" behindDoc="1" locked="0" layoutInCell="1" allowOverlap="1" wp14:anchorId="791D09C5" wp14:editId="330E83D6">
-            <wp:simplePos x="0" y="0"/>
-            <wp:positionH relativeFrom="column">
-              <wp:posOffset>-562701</wp:posOffset>
-            </wp:positionH>
-            <wp:positionV relativeFrom="paragraph">
-              <wp:posOffset>201930</wp:posOffset>
-            </wp:positionV>
-            <wp:extent cx="2764790" cy="4551680"/>
-            <wp:effectExtent l="0" t="0" r="0" b="1270"/>
+            <wp:extent cx="2964180" cy="5890260"/>
+            <wp:effectExtent l="0" t="0" r="7620" b="0"/>
             <wp:wrapTight wrapText="bothSides">
               <wp:wrapPolygon edited="0">
                 <wp:start x="0" y="0"/>
                 <wp:lineTo x="0" y="21516"/>
-                <wp:lineTo x="21431" y="21516"/>
-                <wp:lineTo x="21431" y="0"/>
+                <wp:lineTo x="21517" y="21516"/>
+                <wp:lineTo x="21517" y="0"/>
                 <wp:lineTo x="0" y="0"/>
               </wp:wrapPolygon>
             </wp:wrapTight>
-            <wp:docPr id="9" name="Obraz 9"/>
+            <wp:docPr id="34" name="Obraz 34"/>
             <wp:cNvGraphicFramePr>
               <a:graphicFrameLocks xmlns:a="http://schemas.openxmlformats.org/drawingml/2006/main" noChangeAspect="1"/>
             </wp:cNvGraphicFramePr>
@@ -1882,7 +1536,7 @@
                   <pic:spPr>
                     <a:xfrm>
                       <a:off x="0" y="0"/>
-                      <a:ext cx="2764790" cy="4551680"/>
+                      <a:ext cx="2964180" cy="5890260"/>
                     </a:xfrm>
                     <a:prstGeom prst="rect">
                       <a:avLst/>
@@ -1891,65 +1545,233 @@
                 </pic:pic>
               </a:graphicData>
             </a:graphic>
-            <wp14:sizeRelH relativeFrom="margin">
-              <wp14:pctWidth>0</wp14:pctWidth>
-            </wp14:sizeRelH>
-            <wp14:sizeRelV relativeFrom="margin">
-              <wp14:pctHeight>0</wp14:pctHeight>
-            </wp14:sizeRelV>
           </wp:anchor>
         </w:drawing>
       </w:r>
-    </w:p>
-    <w:p>
-      <w:pPr>
-        <w:rPr>
-          <w:sz w:val="40"/>
-          <w:szCs w:val="40"/>
-        </w:rPr>
-      </w:pPr>
-    </w:p>
-    <w:p>
-      <w:pPr>
-        <w:rPr>
-          <w:sz w:val="40"/>
-          <w:szCs w:val="40"/>
-        </w:rPr>
-      </w:pPr>
-    </w:p>
-    <w:p>
-      <w:pPr>
-        <w:rPr>
-          <w:sz w:val="40"/>
-          <w:szCs w:val="40"/>
-        </w:rPr>
-      </w:pPr>
-      <w:r>
-        <w:rPr>
-          <w:sz w:val="40"/>
-          <w:szCs w:val="40"/>
-        </w:rPr>
+      <w:r>
+        <w:rPr>
+          <w:b/>
+          <w:bCs/>
+        </w:rPr>
+        <w:t>Dodaj ćwiczenie</w:t>
+      </w:r>
+    </w:p>
+    <w:p>
+      <w:pPr>
+        <w:rPr>
+          <w:sz w:val="40"/>
+          <w:szCs w:val="40"/>
+        </w:rPr>
+      </w:pPr>
+    </w:p>
+    <w:p>
+      <w:pPr>
+        <w:rPr>
+          <w:sz w:val="40"/>
+          <w:szCs w:val="40"/>
+        </w:rPr>
+      </w:pPr>
+      <w:r>
+        <w:rPr>
+          <w:sz w:val="40"/>
+          <w:szCs w:val="40"/>
+        </w:rPr>
+        <w:t>W tym miejscu mamy możliwość dodania ćwiczenia poprzez wpisanie jego nazwy i wyszczególnienie, które z czterech parametrów</w:t>
+      </w:r>
+    </w:p>
+    <w:p>
+      <w:pPr>
+        <w:pStyle w:val="Akapitzlist"/>
+        <w:numPr>
+          <w:ilvl w:val="0"/>
+          <w:numId w:val="3"/>
+        </w:numPr>
+        <w:rPr>
+          <w:sz w:val="40"/>
+          <w:szCs w:val="40"/>
+        </w:rPr>
+      </w:pPr>
+      <w:r>
+        <w:rPr>
+          <w:sz w:val="40"/>
+          <w:szCs w:val="40"/>
+        </w:rPr>
+        <w:t>Powtórzenia</w:t>
+      </w:r>
+    </w:p>
+    <w:p>
+      <w:pPr>
+        <w:pStyle w:val="Akapitzlist"/>
+        <w:numPr>
+          <w:ilvl w:val="0"/>
+          <w:numId w:val="3"/>
+        </w:numPr>
+        <w:rPr>
+          <w:sz w:val="40"/>
+          <w:szCs w:val="40"/>
+        </w:rPr>
+      </w:pPr>
+      <w:r>
+        <w:rPr>
+          <w:sz w:val="40"/>
+          <w:szCs w:val="40"/>
+        </w:rPr>
+        <w:t>Obciążenie</w:t>
+      </w:r>
+    </w:p>
+    <w:p>
+      <w:pPr>
+        <w:pStyle w:val="Akapitzlist"/>
+        <w:numPr>
+          <w:ilvl w:val="0"/>
+          <w:numId w:val="3"/>
+        </w:numPr>
+        <w:rPr>
+          <w:sz w:val="40"/>
+          <w:szCs w:val="40"/>
+        </w:rPr>
+      </w:pPr>
+      <w:r>
+        <w:rPr>
+          <w:sz w:val="40"/>
+          <w:szCs w:val="40"/>
+        </w:rPr>
+        <w:t>Czas trwania</w:t>
+      </w:r>
+    </w:p>
+    <w:p>
+      <w:pPr>
+        <w:pStyle w:val="Akapitzlist"/>
+        <w:numPr>
+          <w:ilvl w:val="0"/>
+          <w:numId w:val="3"/>
+        </w:numPr>
+        <w:rPr>
+          <w:sz w:val="40"/>
+          <w:szCs w:val="40"/>
+        </w:rPr>
+      </w:pPr>
+      <w:r>
+        <w:rPr>
+          <w:sz w:val="40"/>
+          <w:szCs w:val="40"/>
+        </w:rPr>
+        <w:t>Dystans</w:t>
+      </w:r>
+    </w:p>
+    <w:p>
+      <w:pPr>
+        <w:rPr>
+          <w:sz w:val="40"/>
+          <w:szCs w:val="40"/>
+        </w:rPr>
+      </w:pPr>
+      <w:r>
+        <w:rPr>
+          <w:sz w:val="40"/>
+          <w:szCs w:val="40"/>
+        </w:rPr>
+        <w:t>Zostaną użyte przy dodawaniu ćwiczenia do treningu.</w:t>
+      </w:r>
+    </w:p>
+    <w:p>
+      <w:pPr>
+        <w:rPr>
+          <w:sz w:val="40"/>
+          <w:szCs w:val="40"/>
+        </w:rPr>
+      </w:pPr>
+    </w:p>
+    <w:p>
+      <w:pPr>
+        <w:rPr>
+          <w:sz w:val="40"/>
+          <w:szCs w:val="40"/>
+        </w:rPr>
+      </w:pPr>
+    </w:p>
+    <w:p>
+      <w:pPr>
+        <w:rPr>
+          <w:sz w:val="40"/>
+          <w:szCs w:val="40"/>
+        </w:rPr>
+      </w:pPr>
+    </w:p>
+    <w:p>
+      <w:pPr>
+        <w:rPr>
+          <w:sz w:val="40"/>
+          <w:szCs w:val="40"/>
+        </w:rPr>
+      </w:pPr>
+    </w:p>
+    <w:p>
+      <w:pPr>
+        <w:rPr>
+          <w:sz w:val="40"/>
+          <w:szCs w:val="40"/>
+        </w:rPr>
+      </w:pPr>
+    </w:p>
+    <w:p>
+      <w:pPr>
+        <w:rPr>
+          <w:sz w:val="40"/>
+          <w:szCs w:val="40"/>
+        </w:rPr>
+      </w:pPr>
+    </w:p>
+    <w:p>
+      <w:pPr>
+        <w:rPr>
+          <w:sz w:val="40"/>
+          <w:szCs w:val="40"/>
+        </w:rPr>
+      </w:pPr>
+    </w:p>
+    <w:p>
+      <w:pPr>
+        <w:rPr>
+          <w:sz w:val="40"/>
+          <w:szCs w:val="40"/>
+        </w:rPr>
+      </w:pPr>
+    </w:p>
+    <w:p>
+      <w:pPr>
+        <w:rPr>
+          <w:sz w:val="40"/>
+          <w:szCs w:val="40"/>
+        </w:rPr>
+      </w:pPr>
+      <w:r>
+        <w:rPr>
+          <w:b/>
+          <w:bCs/>
+        </w:rPr>
+        <w:lastRenderedPageBreak/>
         <w:drawing>
-          <wp:anchor distT="0" distB="0" distL="114300" distR="114300" simplePos="0" relativeHeight="251665408" behindDoc="1" locked="0" layoutInCell="1" allowOverlap="1" wp14:anchorId="7BDCE9B3" wp14:editId="3F08A88E">
+          <wp:anchor distT="0" distB="0" distL="114300" distR="114300" simplePos="0" relativeHeight="251679744" behindDoc="1" locked="0" layoutInCell="1" allowOverlap="1" wp14:anchorId="5EAB4DA2" wp14:editId="4303E2D2">
             <wp:simplePos x="0" y="0"/>
             <wp:positionH relativeFrom="column">
-              <wp:posOffset>2662102</wp:posOffset>
+              <wp:posOffset>3225347</wp:posOffset>
             </wp:positionH>
             <wp:positionV relativeFrom="paragraph">
-              <wp:posOffset>234315</wp:posOffset>
+              <wp:posOffset>308156</wp:posOffset>
             </wp:positionV>
-            <wp:extent cx="2684780" cy="4338320"/>
-            <wp:effectExtent l="0" t="0" r="1270" b="5080"/>
+            <wp:extent cx="2926334" cy="6012701"/>
+            <wp:effectExtent l="0" t="0" r="7620" b="7620"/>
             <wp:wrapTight wrapText="bothSides">
               <wp:wrapPolygon edited="0">
                 <wp:start x="0" y="0"/>
-                <wp:lineTo x="0" y="21530"/>
-                <wp:lineTo x="21457" y="21530"/>
-                <wp:lineTo x="21457" y="0"/>
+                <wp:lineTo x="0" y="21559"/>
+                <wp:lineTo x="21516" y="21559"/>
+                <wp:lineTo x="21516" y="0"/>
                 <wp:lineTo x="0" y="0"/>
               </wp:wrapPolygon>
             </wp:wrapTight>
-            <wp:docPr id="8" name="Obraz 8"/>
+            <wp:docPr id="35" name="Obraz 35"/>
             <wp:cNvGraphicFramePr>
               <a:graphicFrameLocks xmlns:a="http://schemas.openxmlformats.org/drawingml/2006/main" noChangeAspect="1"/>
             </wp:cNvGraphicFramePr>
@@ -1975,7 +1797,7 @@
                   <pic:spPr>
                     <a:xfrm>
                       <a:off x="0" y="0"/>
-                      <a:ext cx="2684780" cy="4338320"/>
+                      <a:ext cx="2926334" cy="6012701"/>
                     </a:xfrm>
                     <a:prstGeom prst="rect">
                       <a:avLst/>
@@ -1984,63 +1806,159 @@
                 </pic:pic>
               </a:graphicData>
             </a:graphic>
-            <wp14:sizeRelH relativeFrom="margin">
-              <wp14:pctWidth>0</wp14:pctWidth>
-            </wp14:sizeRelH>
-            <wp14:sizeRelV relativeFrom="margin">
-              <wp14:pctHeight>0</wp14:pctHeight>
-            </wp14:sizeRelV>
           </wp:anchor>
         </w:drawing>
       </w:r>
     </w:p>
     <w:p>
       <w:pPr>
-        <w:rPr>
-          <w:sz w:val="40"/>
-          <w:szCs w:val="40"/>
-        </w:rPr>
-      </w:pPr>
-    </w:p>
-    <w:p>
-      <w:pPr>
-        <w:rPr>
-          <w:sz w:val="40"/>
-          <w:szCs w:val="40"/>
-        </w:rPr>
-      </w:pPr>
-    </w:p>
-    <w:p>
-      <w:pPr>
-        <w:rPr>
-          <w:sz w:val="40"/>
-          <w:szCs w:val="40"/>
-        </w:rPr>
-      </w:pPr>
-    </w:p>
-    <w:p>
-      <w:pPr>
-        <w:rPr>
-          <w:sz w:val="40"/>
-          <w:szCs w:val="40"/>
-        </w:rPr>
-      </w:pPr>
-    </w:p>
-    <w:p>
-      <w:pPr>
-        <w:rPr>
-          <w:sz w:val="40"/>
-          <w:szCs w:val="40"/>
-        </w:rPr>
-      </w:pPr>
-    </w:p>
-    <w:p>
-      <w:pPr>
-        <w:rPr>
-          <w:sz w:val="40"/>
-          <w:szCs w:val="40"/>
-        </w:rPr>
-      </w:pPr>
+        <w:pStyle w:val="Tytu"/>
+        <w:rPr>
+          <w:b/>
+          <w:bCs/>
+        </w:rPr>
+      </w:pPr>
+      <w:r>
+        <w:rPr>
+          <w:b/>
+          <w:bCs/>
+        </w:rPr>
+        <w:t>Dodaj trening</w:t>
+      </w:r>
+    </w:p>
+    <w:p>
+      <w:pPr>
+        <w:rPr>
+          <w:sz w:val="40"/>
+          <w:szCs w:val="40"/>
+        </w:rPr>
+      </w:pPr>
+    </w:p>
+    <w:p>
+      <w:pPr>
+        <w:rPr>
+          <w:sz w:val="40"/>
+          <w:szCs w:val="40"/>
+        </w:rPr>
+      </w:pPr>
+      <w:r>
+        <w:rPr>
+          <w:sz w:val="40"/>
+          <w:szCs w:val="40"/>
+        </w:rPr>
+        <w:t>Widok ten pozwala nam na dodanie treningu. Dostępne mamy pola:</w:t>
+      </w:r>
+    </w:p>
+    <w:p>
+      <w:pPr>
+        <w:pStyle w:val="Akapitzlist"/>
+        <w:numPr>
+          <w:ilvl w:val="0"/>
+          <w:numId w:val="4"/>
+        </w:numPr>
+        <w:rPr>
+          <w:sz w:val="40"/>
+          <w:szCs w:val="40"/>
+        </w:rPr>
+      </w:pPr>
+      <w:r>
+        <w:rPr>
+          <w:sz w:val="40"/>
+          <w:szCs w:val="40"/>
+        </w:rPr>
+        <w:t>Nazwa – nazwa treningu</w:t>
+      </w:r>
+    </w:p>
+    <w:p>
+      <w:pPr>
+        <w:pStyle w:val="Akapitzlist"/>
+        <w:numPr>
+          <w:ilvl w:val="0"/>
+          <w:numId w:val="4"/>
+        </w:numPr>
+        <w:rPr>
+          <w:sz w:val="40"/>
+          <w:szCs w:val="40"/>
+        </w:rPr>
+      </w:pPr>
+      <w:r>
+        <w:rPr>
+          <w:sz w:val="40"/>
+          <w:szCs w:val="40"/>
+        </w:rPr>
+        <w:t>Powtarzalność – wybór jednorazowe bądź powtarzające się</w:t>
+      </w:r>
+    </w:p>
+    <w:p>
+      <w:pPr>
+        <w:pStyle w:val="Akapitzlist"/>
+        <w:numPr>
+          <w:ilvl w:val="0"/>
+          <w:numId w:val="4"/>
+        </w:numPr>
+        <w:rPr>
+          <w:sz w:val="40"/>
+          <w:szCs w:val="40"/>
+        </w:rPr>
+      </w:pPr>
+      <w:r>
+        <w:rPr>
+          <w:sz w:val="40"/>
+          <w:szCs w:val="40"/>
+        </w:rPr>
+        <w:t>Czas – czas na nasz trening</w:t>
+      </w:r>
+    </w:p>
+    <w:p>
+      <w:pPr>
+        <w:pStyle w:val="Akapitzlist"/>
+        <w:numPr>
+          <w:ilvl w:val="0"/>
+          <w:numId w:val="4"/>
+        </w:numPr>
+        <w:rPr>
+          <w:sz w:val="40"/>
+          <w:szCs w:val="40"/>
+        </w:rPr>
+      </w:pPr>
+      <w:r>
+        <w:rPr>
+          <w:sz w:val="40"/>
+          <w:szCs w:val="40"/>
+        </w:rPr>
+        <w:t>Data – planowana data treningu</w:t>
+      </w:r>
+    </w:p>
+    <w:p>
+      <w:pPr>
+        <w:rPr>
+          <w:sz w:val="40"/>
+          <w:szCs w:val="40"/>
+        </w:rPr>
+      </w:pPr>
+      <w:r>
+        <w:rPr>
+          <w:sz w:val="40"/>
+          <w:szCs w:val="40"/>
+        </w:rPr>
+        <w:t>Poza tym dostępne mamy przyciski „Anuluj”, „Gotowe” oraz przycisk dodania ćwiczenia do treningu oznaczony symbolem „</w:t>
+      </w:r>
+      <w:r>
+        <w:rPr>
+          <w:b/>
+          <w:bCs/>
+          <w:sz w:val="40"/>
+          <w:szCs w:val="40"/>
+        </w:rPr>
+        <w:t>+</w:t>
+      </w:r>
+      <w:r>
+        <w:rPr>
+          <w:sz w:val="40"/>
+          <w:szCs w:val="40"/>
+        </w:rPr>
+        <w:t>”</w:t>
+      </w:r>
     </w:p>
     <w:p>
       <w:pPr>
@@ -2088,26 +2006,26 @@
         </w:rPr>
         <w:lastRenderedPageBreak/>
         <w:drawing>
-          <wp:anchor distT="0" distB="0" distL="114300" distR="114300" simplePos="0" relativeHeight="251669504" behindDoc="1" locked="0" layoutInCell="1" allowOverlap="1" wp14:anchorId="78F2A6A6" wp14:editId="063046EB">
+          <wp:anchor distT="0" distB="0" distL="114300" distR="114300" simplePos="0" relativeHeight="251682816" behindDoc="1" locked="0" layoutInCell="1" allowOverlap="1" wp14:anchorId="48230CE7" wp14:editId="294083CF">
             <wp:simplePos x="0" y="0"/>
             <wp:positionH relativeFrom="column">
-              <wp:posOffset>2735490</wp:posOffset>
+              <wp:posOffset>3312160</wp:posOffset>
             </wp:positionH>
             <wp:positionV relativeFrom="paragraph">
-              <wp:posOffset>951683</wp:posOffset>
+              <wp:posOffset>3175</wp:posOffset>
             </wp:positionV>
-            <wp:extent cx="3341370" cy="5664835"/>
-            <wp:effectExtent l="0" t="0" r="0" b="0"/>
+            <wp:extent cx="2862580" cy="3787775"/>
+            <wp:effectExtent l="0" t="0" r="0" b="3175"/>
             <wp:wrapTight wrapText="bothSides">
               <wp:wrapPolygon edited="0">
                 <wp:start x="0" y="0"/>
-                <wp:lineTo x="0" y="21501"/>
-                <wp:lineTo x="21428" y="21501"/>
-                <wp:lineTo x="21428" y="0"/>
+                <wp:lineTo x="0" y="21509"/>
+                <wp:lineTo x="21418" y="21509"/>
+                <wp:lineTo x="21418" y="0"/>
                 <wp:lineTo x="0" y="0"/>
               </wp:wrapPolygon>
             </wp:wrapTight>
-            <wp:docPr id="12" name="Obraz 12"/>
+            <wp:docPr id="38" name="Obraz 38"/>
             <wp:cNvGraphicFramePr>
               <a:graphicFrameLocks xmlns:a="http://schemas.openxmlformats.org/drawingml/2006/main" noChangeAspect="1"/>
             </wp:cNvGraphicFramePr>
@@ -2133,7 +2051,7 @@
                   <pic:spPr>
                     <a:xfrm>
                       <a:off x="0" y="0"/>
-                      <a:ext cx="3341370" cy="5664835"/>
+                      <a:ext cx="2862580" cy="3787775"/>
                     </a:xfrm>
                     <a:prstGeom prst="rect">
                       <a:avLst/>
@@ -2142,15 +2060,36 @@
                 </pic:pic>
               </a:graphicData>
             </a:graphic>
+            <wp14:sizeRelH relativeFrom="margin">
+              <wp14:pctWidth>0</wp14:pctWidth>
+            </wp14:sizeRelH>
+            <wp14:sizeRelV relativeFrom="margin">
+              <wp14:pctHeight>0</wp14:pctHeight>
+            </wp14:sizeRelV>
           </wp:anchor>
         </w:drawing>
       </w:r>
-      <w:r>
-        <w:rPr>
-          <w:sz w:val="40"/>
-          <w:szCs w:val="40"/>
-        </w:rPr>
-        <w:t>Po wpisaniu odpowiednich wartości do ćwiczenia zostanie ono dodane do poprzedniego widoku.</w:t>
+    </w:p>
+    <w:p>
+      <w:pPr>
+        <w:rPr>
+          <w:sz w:val="40"/>
+          <w:szCs w:val="40"/>
+        </w:rPr>
+      </w:pPr>
+      <w:r>
+        <w:rPr>
+          <w:sz w:val="40"/>
+          <w:szCs w:val="40"/>
+        </w:rPr>
+        <w:t>Przycisk dodania ćwiczenia pozwala nam na dodanie ćwiczeń do treningu</w:t>
+      </w:r>
+      <w:r>
+        <w:rPr>
+          <w:sz w:val="40"/>
+          <w:szCs w:val="40"/>
+        </w:rPr>
+        <w:t>. Poza tym w aplikacji dostępne są kalendarz oraz zegar, które pozwalają nam wybrać datę oraz czas.</w:t>
       </w:r>
     </w:p>
     <w:p>
@@ -2166,26 +2105,26 @@
           <w:szCs w:val="40"/>
         </w:rPr>
         <w:drawing>
-          <wp:anchor distT="0" distB="0" distL="114300" distR="114300" simplePos="0" relativeHeight="251668480" behindDoc="1" locked="0" layoutInCell="1" allowOverlap="1" wp14:anchorId="41A9EAD3" wp14:editId="557CAFBD">
+          <wp:anchor distT="0" distB="0" distL="114300" distR="114300" simplePos="0" relativeHeight="251681792" behindDoc="1" locked="0" layoutInCell="1" allowOverlap="1" wp14:anchorId="23C0FA56" wp14:editId="1E523436">
             <wp:simplePos x="0" y="0"/>
             <wp:positionH relativeFrom="column">
-              <wp:posOffset>-290195</wp:posOffset>
+              <wp:posOffset>3175</wp:posOffset>
             </wp:positionH>
             <wp:positionV relativeFrom="paragraph">
-              <wp:posOffset>179614</wp:posOffset>
+              <wp:posOffset>-3175</wp:posOffset>
             </wp:positionV>
-            <wp:extent cx="2603500" cy="3515995"/>
-            <wp:effectExtent l="0" t="0" r="6350" b="8255"/>
+            <wp:extent cx="2601595" cy="4286250"/>
+            <wp:effectExtent l="0" t="0" r="8255" b="0"/>
             <wp:wrapTight wrapText="bothSides">
               <wp:wrapPolygon edited="0">
                 <wp:start x="0" y="0"/>
-                <wp:lineTo x="0" y="21534"/>
-                <wp:lineTo x="21495" y="21534"/>
-                <wp:lineTo x="21495" y="0"/>
+                <wp:lineTo x="0" y="21504"/>
+                <wp:lineTo x="21510" y="21504"/>
+                <wp:lineTo x="21510" y="0"/>
                 <wp:lineTo x="0" y="0"/>
               </wp:wrapPolygon>
             </wp:wrapTight>
-            <wp:docPr id="11" name="Obraz 11"/>
+            <wp:docPr id="37" name="Obraz 37"/>
             <wp:cNvGraphicFramePr>
               <a:graphicFrameLocks xmlns:a="http://schemas.openxmlformats.org/drawingml/2006/main" noChangeAspect="1"/>
             </wp:cNvGraphicFramePr>
@@ -2211,7 +2150,7 @@
                   <pic:spPr>
                     <a:xfrm>
                       <a:off x="0" y="0"/>
-                      <a:ext cx="2603500" cy="3515995"/>
+                      <a:ext cx="2601595" cy="4286250"/>
                     </a:xfrm>
                     <a:prstGeom prst="rect">
                       <a:avLst/>
@@ -2253,90 +2192,32 @@
           <w:szCs w:val="40"/>
         </w:rPr>
       </w:pPr>
-    </w:p>
-    <w:p>
-      <w:pPr>
-        <w:rPr>
-          <w:sz w:val="40"/>
-          <w:szCs w:val="40"/>
-        </w:rPr>
-      </w:pPr>
-    </w:p>
-    <w:p>
-      <w:pPr>
-        <w:rPr>
-          <w:sz w:val="40"/>
-          <w:szCs w:val="40"/>
-        </w:rPr>
-      </w:pPr>
-    </w:p>
-    <w:p>
-      <w:pPr>
-        <w:rPr>
-          <w:sz w:val="40"/>
-          <w:szCs w:val="40"/>
-        </w:rPr>
-      </w:pPr>
-    </w:p>
-    <w:p>
-      <w:pPr>
-        <w:rPr>
-          <w:sz w:val="40"/>
-          <w:szCs w:val="40"/>
-        </w:rPr>
-      </w:pPr>
-    </w:p>
-    <w:p>
-      <w:pPr>
-        <w:rPr>
-          <w:sz w:val="40"/>
-          <w:szCs w:val="40"/>
-        </w:rPr>
-      </w:pPr>
-    </w:p>
-    <w:p>
-      <w:pPr>
-        <w:rPr>
-          <w:sz w:val="40"/>
-          <w:szCs w:val="40"/>
-        </w:rPr>
-      </w:pPr>
-    </w:p>
-    <w:p>
-      <w:pPr>
-        <w:pStyle w:val="Tytu"/>
-        <w:rPr>
-          <w:b/>
-          <w:bCs/>
-        </w:rPr>
-      </w:pPr>
-      <w:r>
-        <w:rPr>
-          <w:b/>
-          <w:bCs/>
-        </w:rPr>
-        <w:lastRenderedPageBreak/>
+      <w:r>
+        <w:rPr>
+          <w:sz w:val="40"/>
+          <w:szCs w:val="40"/>
+        </w:rPr>
         <w:drawing>
-          <wp:anchor distT="0" distB="0" distL="114300" distR="114300" simplePos="0" relativeHeight="251670528" behindDoc="1" locked="0" layoutInCell="1" allowOverlap="1" wp14:anchorId="0DF825FE" wp14:editId="03AB9D83">
+          <wp:anchor distT="0" distB="0" distL="114300" distR="114300" simplePos="0" relativeHeight="251680768" behindDoc="1" locked="0" layoutInCell="1" allowOverlap="1" wp14:anchorId="703FFE8E" wp14:editId="2A1E2AEA">
             <wp:simplePos x="0" y="0"/>
             <wp:positionH relativeFrom="column">
-              <wp:posOffset>3105785</wp:posOffset>
+              <wp:posOffset>2822575</wp:posOffset>
             </wp:positionH>
             <wp:positionV relativeFrom="paragraph">
-              <wp:posOffset>-454</wp:posOffset>
+              <wp:posOffset>234406</wp:posOffset>
             </wp:positionV>
-            <wp:extent cx="2933700" cy="6126480"/>
-            <wp:effectExtent l="0" t="0" r="0" b="7620"/>
+            <wp:extent cx="2862580" cy="4016375"/>
+            <wp:effectExtent l="0" t="0" r="0" b="3175"/>
             <wp:wrapTight wrapText="bothSides">
               <wp:wrapPolygon edited="0">
                 <wp:start x="0" y="0"/>
-                <wp:lineTo x="0" y="21560"/>
-                <wp:lineTo x="21460" y="21560"/>
-                <wp:lineTo x="21460" y="0"/>
+                <wp:lineTo x="0" y="21515"/>
+                <wp:lineTo x="21418" y="21515"/>
+                <wp:lineTo x="21418" y="0"/>
                 <wp:lineTo x="0" y="0"/>
               </wp:wrapPolygon>
             </wp:wrapTight>
-            <wp:docPr id="13" name="Obraz 13"/>
+            <wp:docPr id="36" name="Obraz 36"/>
             <wp:cNvGraphicFramePr>
               <a:graphicFrameLocks xmlns:a="http://schemas.openxmlformats.org/drawingml/2006/main" noChangeAspect="1"/>
             </wp:cNvGraphicFramePr>
@@ -2362,7 +2243,291 @@
                   <pic:spPr>
                     <a:xfrm>
                       <a:off x="0" y="0"/>
-                      <a:ext cx="2933700" cy="6126480"/>
+                      <a:ext cx="2862580" cy="4016375"/>
+                    </a:xfrm>
+                    <a:prstGeom prst="rect">
+                      <a:avLst/>
+                    </a:prstGeom>
+                  </pic:spPr>
+                </pic:pic>
+              </a:graphicData>
+            </a:graphic>
+            <wp14:sizeRelH relativeFrom="margin">
+              <wp14:pctWidth>0</wp14:pctWidth>
+            </wp14:sizeRelH>
+            <wp14:sizeRelV relativeFrom="margin">
+              <wp14:pctHeight>0</wp14:pctHeight>
+            </wp14:sizeRelV>
+          </wp:anchor>
+        </w:drawing>
+      </w:r>
+    </w:p>
+    <w:p>
+      <w:pPr>
+        <w:rPr>
+          <w:sz w:val="40"/>
+          <w:szCs w:val="40"/>
+        </w:rPr>
+      </w:pPr>
+    </w:p>
+    <w:p>
+      <w:pPr>
+        <w:rPr>
+          <w:sz w:val="40"/>
+          <w:szCs w:val="40"/>
+        </w:rPr>
+      </w:pPr>
+      <w:r>
+        <w:rPr>
+          <w:sz w:val="40"/>
+          <w:szCs w:val="40"/>
+        </w:rPr>
+        <w:lastRenderedPageBreak/>
+        <w:t>Po wpisaniu odpowiednich wartości do ćwiczenia zostanie ono dodane do poprzedniego widoku.</w:t>
+      </w:r>
+    </w:p>
+    <w:p>
+      <w:pPr>
+        <w:rPr>
+          <w:sz w:val="40"/>
+          <w:szCs w:val="40"/>
+        </w:rPr>
+      </w:pPr>
+      <w:r>
+        <w:rPr>
+          <w:sz w:val="40"/>
+          <w:szCs w:val="40"/>
+        </w:rPr>
+        <w:drawing>
+          <wp:anchor distT="0" distB="0" distL="114300" distR="114300" simplePos="0" relativeHeight="251683840" behindDoc="1" locked="0" layoutInCell="1" allowOverlap="1" wp14:anchorId="37F02FF8" wp14:editId="76079825">
+            <wp:simplePos x="0" y="0"/>
+            <wp:positionH relativeFrom="column">
+              <wp:posOffset>-76835</wp:posOffset>
+            </wp:positionH>
+            <wp:positionV relativeFrom="paragraph">
+              <wp:posOffset>-5715</wp:posOffset>
+            </wp:positionV>
+            <wp:extent cx="2649855" cy="3569970"/>
+            <wp:effectExtent l="0" t="0" r="0" b="0"/>
+            <wp:wrapTight wrapText="bothSides">
+              <wp:wrapPolygon edited="0">
+                <wp:start x="0" y="0"/>
+                <wp:lineTo x="0" y="21439"/>
+                <wp:lineTo x="21429" y="21439"/>
+                <wp:lineTo x="21429" y="0"/>
+                <wp:lineTo x="0" y="0"/>
+              </wp:wrapPolygon>
+            </wp:wrapTight>
+            <wp:docPr id="39" name="Obraz 39"/>
+            <wp:cNvGraphicFramePr>
+              <a:graphicFrameLocks xmlns:a="http://schemas.openxmlformats.org/drawingml/2006/main" noChangeAspect="1"/>
+            </wp:cNvGraphicFramePr>
+            <a:graphic xmlns:a="http://schemas.openxmlformats.org/drawingml/2006/main">
+              <a:graphicData uri="http://schemas.openxmlformats.org/drawingml/2006/picture">
+                <pic:pic xmlns:pic="http://schemas.openxmlformats.org/drawingml/2006/picture">
+                  <pic:nvPicPr>
+                    <pic:cNvPr id="1" name=""/>
+                    <pic:cNvPicPr/>
+                  </pic:nvPicPr>
+                  <pic:blipFill>
+                    <a:blip r:embed="rId18">
+                      <a:extLst>
+                        <a:ext uri="{28A0092B-C50C-407E-A947-70E740481C1C}">
+                          <a14:useLocalDpi xmlns:a14="http://schemas.microsoft.com/office/drawing/2010/main" val="0"/>
+                        </a:ext>
+                      </a:extLst>
+                    </a:blip>
+                    <a:stretch>
+                      <a:fillRect/>
+                    </a:stretch>
+                  </pic:blipFill>
+                  <pic:spPr>
+                    <a:xfrm>
+                      <a:off x="0" y="0"/>
+                      <a:ext cx="2649855" cy="3569970"/>
+                    </a:xfrm>
+                    <a:prstGeom prst="rect">
+                      <a:avLst/>
+                    </a:prstGeom>
+                  </pic:spPr>
+                </pic:pic>
+              </a:graphicData>
+            </a:graphic>
+            <wp14:sizeRelH relativeFrom="margin">
+              <wp14:pctWidth>0</wp14:pctWidth>
+            </wp14:sizeRelH>
+            <wp14:sizeRelV relativeFrom="margin">
+              <wp14:pctHeight>0</wp14:pctHeight>
+            </wp14:sizeRelV>
+          </wp:anchor>
+        </w:drawing>
+      </w:r>
+      <w:r>
+        <w:rPr>
+          <w:sz w:val="40"/>
+          <w:szCs w:val="40"/>
+        </w:rPr>
+        <w:drawing>
+          <wp:inline distT="0" distB="0" distL="0" distR="0" wp14:anchorId="4B1076BC" wp14:editId="3F764403">
+            <wp:extent cx="3037115" cy="4446086"/>
+            <wp:effectExtent l="0" t="0" r="0" b="0"/>
+            <wp:docPr id="40" name="Obraz 40"/>
+            <wp:cNvGraphicFramePr>
+              <a:graphicFrameLocks xmlns:a="http://schemas.openxmlformats.org/drawingml/2006/main" noChangeAspect="1"/>
+            </wp:cNvGraphicFramePr>
+            <a:graphic xmlns:a="http://schemas.openxmlformats.org/drawingml/2006/main">
+              <a:graphicData uri="http://schemas.openxmlformats.org/drawingml/2006/picture">
+                <pic:pic xmlns:pic="http://schemas.openxmlformats.org/drawingml/2006/picture">
+                  <pic:nvPicPr>
+                    <pic:cNvPr id="1" name=""/>
+                    <pic:cNvPicPr/>
+                  </pic:nvPicPr>
+                  <pic:blipFill>
+                    <a:blip r:embed="rId19"/>
+                    <a:stretch>
+                      <a:fillRect/>
+                    </a:stretch>
+                  </pic:blipFill>
+                  <pic:spPr>
+                    <a:xfrm>
+                      <a:off x="0" y="0"/>
+                      <a:ext cx="3046238" cy="4459441"/>
+                    </a:xfrm>
+                    <a:prstGeom prst="rect">
+                      <a:avLst/>
+                    </a:prstGeom>
+                  </pic:spPr>
+                </pic:pic>
+              </a:graphicData>
+            </a:graphic>
+          </wp:inline>
+        </w:drawing>
+      </w:r>
+    </w:p>
+    <w:p>
+      <w:pPr>
+        <w:rPr>
+          <w:sz w:val="40"/>
+          <w:szCs w:val="40"/>
+        </w:rPr>
+      </w:pPr>
+    </w:p>
+    <w:p>
+      <w:pPr>
+        <w:rPr>
+          <w:sz w:val="40"/>
+          <w:szCs w:val="40"/>
+        </w:rPr>
+      </w:pPr>
+    </w:p>
+    <w:p>
+      <w:pPr>
+        <w:rPr>
+          <w:sz w:val="40"/>
+          <w:szCs w:val="40"/>
+        </w:rPr>
+      </w:pPr>
+    </w:p>
+    <w:p>
+      <w:pPr>
+        <w:rPr>
+          <w:sz w:val="40"/>
+          <w:szCs w:val="40"/>
+        </w:rPr>
+      </w:pPr>
+    </w:p>
+    <w:p>
+      <w:pPr>
+        <w:rPr>
+          <w:sz w:val="40"/>
+          <w:szCs w:val="40"/>
+        </w:rPr>
+      </w:pPr>
+    </w:p>
+    <w:p>
+      <w:pPr>
+        <w:rPr>
+          <w:sz w:val="40"/>
+          <w:szCs w:val="40"/>
+        </w:rPr>
+      </w:pPr>
+    </w:p>
+    <w:p>
+      <w:pPr>
+        <w:rPr>
+          <w:sz w:val="40"/>
+          <w:szCs w:val="40"/>
+        </w:rPr>
+      </w:pPr>
+    </w:p>
+    <w:p>
+      <w:pPr>
+        <w:rPr>
+          <w:sz w:val="40"/>
+          <w:szCs w:val="40"/>
+        </w:rPr>
+      </w:pPr>
+    </w:p>
+    <w:p>
+      <w:pPr>
+        <w:rPr>
+          <w:sz w:val="40"/>
+          <w:szCs w:val="40"/>
+        </w:rPr>
+      </w:pPr>
+      <w:r>
+        <w:rPr>
+          <w:b/>
+          <w:bCs/>
+        </w:rPr>
+        <w:lastRenderedPageBreak/>
+        <w:drawing>
+          <wp:anchor distT="0" distB="0" distL="114300" distR="114300" simplePos="0" relativeHeight="251684864" behindDoc="1" locked="0" layoutInCell="1" allowOverlap="1" wp14:anchorId="751FB70A" wp14:editId="3F557CA4">
+            <wp:simplePos x="0" y="0"/>
+            <wp:positionH relativeFrom="column">
+              <wp:posOffset>2778307</wp:posOffset>
+            </wp:positionH>
+            <wp:positionV relativeFrom="paragraph">
+              <wp:posOffset>217715</wp:posOffset>
+            </wp:positionV>
+            <wp:extent cx="2933700" cy="5974080"/>
+            <wp:effectExtent l="0" t="0" r="0" b="7620"/>
+            <wp:wrapTight wrapText="bothSides">
+              <wp:wrapPolygon edited="0">
+                <wp:start x="0" y="0"/>
+                <wp:lineTo x="0" y="21559"/>
+                <wp:lineTo x="21460" y="21559"/>
+                <wp:lineTo x="21460" y="0"/>
+                <wp:lineTo x="0" y="0"/>
+              </wp:wrapPolygon>
+            </wp:wrapTight>
+            <wp:docPr id="41" name="Obraz 41"/>
+            <wp:cNvGraphicFramePr>
+              <a:graphicFrameLocks xmlns:a="http://schemas.openxmlformats.org/drawingml/2006/main" noChangeAspect="1"/>
+            </wp:cNvGraphicFramePr>
+            <a:graphic xmlns:a="http://schemas.openxmlformats.org/drawingml/2006/main">
+              <a:graphicData uri="http://schemas.openxmlformats.org/drawingml/2006/picture">
+                <pic:pic xmlns:pic="http://schemas.openxmlformats.org/drawingml/2006/picture">
+                  <pic:nvPicPr>
+                    <pic:cNvPr id="1" name=""/>
+                    <pic:cNvPicPr/>
+                  </pic:nvPicPr>
+                  <pic:blipFill>
+                    <a:blip r:embed="rId20">
+                      <a:extLst>
+                        <a:ext uri="{28A0092B-C50C-407E-A947-70E740481C1C}">
+                          <a14:useLocalDpi xmlns:a14="http://schemas.microsoft.com/office/drawing/2010/main" val="0"/>
+                        </a:ext>
+                      </a:extLst>
+                    </a:blip>
+                    <a:stretch>
+                      <a:fillRect/>
+                    </a:stretch>
+                  </pic:blipFill>
+                  <pic:spPr>
+                    <a:xfrm>
+                      <a:off x="0" y="0"/>
+                      <a:ext cx="2933700" cy="5974080"/>
                     </a:xfrm>
                     <a:prstGeom prst="rect">
                       <a:avLst/>
@@ -2374,6 +2539,15 @@
           </wp:anchor>
         </w:drawing>
       </w:r>
+    </w:p>
+    <w:p>
+      <w:pPr>
+        <w:pStyle w:val="Tytu"/>
+        <w:rPr>
+          <w:b/>
+          <w:bCs/>
+        </w:rPr>
+      </w:pPr>
       <w:r>
         <w:rPr>
           <w:b/>
@@ -2404,30 +2578,6 @@
         </w:rPr>
         <w:t>Po wybraniu „Dodaj wydarzenie” z pierwszego menu wysuwanego z lewej strony dostaniemy możliwość utworzenia wydarzenia, które jest bardzo podobne do ekranu tworzenia treningu, jednak nie można do niego dodawać ćwiczeń. Oferuje ono jednak możliwość ustawienia opisu wydarzenia.</w:t>
       </w:r>
-    </w:p>
-    <w:p>
-      <w:pPr>
-        <w:rPr>
-          <w:sz w:val="40"/>
-          <w:szCs w:val="40"/>
-        </w:rPr>
-      </w:pPr>
-    </w:p>
-    <w:p>
-      <w:pPr>
-        <w:rPr>
-          <w:sz w:val="40"/>
-          <w:szCs w:val="40"/>
-        </w:rPr>
-      </w:pPr>
-    </w:p>
-    <w:p>
-      <w:pPr>
-        <w:rPr>
-          <w:sz w:val="40"/>
-          <w:szCs w:val="40"/>
-        </w:rPr>
-      </w:pPr>
     </w:p>
     <w:p>
       <w:pPr>
@@ -3422,6 +3572,33 @@
 </w:styles>
 </file>
 
+<file path=word/ink/ink1.xml><?xml version="1.0" encoding="utf-8"?>
+<inkml:ink xmlns:inkml="http://www.w3.org/2003/InkML">
+  <inkml:definitions>
+    <inkml:context xml:id="ctx0">
+      <inkml:inkSource xml:id="inkSrc0">
+        <inkml:traceFormat>
+          <inkml:channel name="X" type="integer" min="-2.14748E9" max="2.14748E9" units="cm"/>
+          <inkml:channel name="Y" type="integer" min="-2.14748E9" max="2.14748E9" units="cm"/>
+        </inkml:traceFormat>
+        <inkml:channelProperties>
+          <inkml:channelProperty channel="X" name="resolution" value="1000" units="1/cm"/>
+          <inkml:channelProperty channel="Y" name="resolution" value="1000" units="1/cm"/>
+        </inkml:channelProperties>
+      </inkml:inkSource>
+      <inkml:timestamp xml:id="ts0" timeString="2021-06-18T21:46:41.921"/>
+    </inkml:context>
+    <inkml:brush xml:id="br0">
+      <inkml:brushProperty name="width" value="0.1" units="cm"/>
+      <inkml:brushProperty name="height" value="0.1" units="cm"/>
+      <inkml:brushProperty name="color" value="#D2B29A"/>
+      <inkml:brushProperty name="ignorePressure" value="1"/>
+    </inkml:brush>
+  </inkml:definitions>
+  <inkml:trace contextRef="#ctx0" brushRef="#br0">609 63,'-88'1,"-97"-3,128-8,54 9,0 0,0 0,0 0,0 0,1 0,-1 0,0-1,0 1,1-1,-1 0,1 0,-1 0,1 0,-4-5,6 7,1-1,-1 1,0 0,1-1,-1 1,0 0,1-1,-1 1,0 0,1 0,-1-1,1 1,-1 0,1 0,-1 0,1-1,-1 1,1 0,-1 0,0 0,1 0,-1 0,1 0,-1 0,1 0,-1 0,1 1,-1-1,1 0,0 0,20 2,-20-2,235 11,-290-12,25 1,24 0,12 0,-432 0,521-1,116 3,-14 28,-287-31,44 1,34 0,13 0,75-1,91 3,-166-2,1 0,-1 1,0-1,1 1,-1-1,0 1,0 0,0 0,0 0,1 0,-1 0,0 1,-1-1,3 2,-3-2,-1-1,0 0,0 1,1-1,-1 1,0-1,0 1,1-1,-1 1,0-1,0 1,0-1,0 1,0-1,0 1,0-1,0 1,0-1,0 1,0-1,0 1,0-1,0 1,-1 0,1 0,-1 1,0-1,0 0,0 0,0 0,0 0,0 0,0 0,0 0,-1 0,1-1,0 1,-2 0,-18 9,0-2,-1 0,0-2,0 0,-1-1,0-2,-23 1,-170-3,108-4,172 4,134-3,-196 2,0 0,-1 0,1 0,0 0,0 0,-1-1,1 1,0-1,-1 1,1-1,0 1,-1-1,1 0,-1 0,1 0,-1 0,0 0,3-3,-4 4,0-1,1 0,-1 0,0 0,0 0,0 0,0 0,0 0,0 0,0 0,0 0,-1 1,1-1,0 0,0 0,-1 0,1 0,-1 0,1 0,-1 1,1-1,-1 0,1 0,-2 0,-4-6,-1 0,0 1,0 0,-1 0,-11-6,5 2,-1 1,-1 0,0 1,0 1,0 1,-1 0,0 1,-33-5,12 7,-43 4,68-1</inkml:trace>
+</inkml:ink>
+</file>
+
 <file path=word/theme/theme1.xml><?xml version="1.0" encoding="utf-8"?>
 <a:theme xmlns:a="http://schemas.openxmlformats.org/drawingml/2006/main" name="Motyw pakietu Office">
   <a:themeElements>

</xml_diff>